<commit_message>
Final Updates - NBs
</commit_message>
<xml_diff>
--- a/Day 7_Spatial plots with cartopy/Day7_challenge.docx
+++ b/Day 7_Spatial plots with cartopy/Day7_challenge.docx
@@ -93,7 +93,10 @@
         <w:t xml:space="preserve"> to </w:t>
       </w:r>
       <w:r>
-        <w:t>2012</w:t>
+        <w:t>201</w:t>
+      </w:r>
+      <w:r>
+        <w:t>0</w:t>
       </w:r>
       <w:r>
         <w:t>?</w:t>
@@ -128,7 +131,10 @@
         <w:t xml:space="preserve"> values from </w:t>
       </w:r>
       <w:r>
-        <w:t>2012</w:t>
+        <w:t>201</w:t>
+      </w:r>
+      <w:r>
+        <w:t>0</w:t>
       </w:r>
       <w:r>
         <w:t xml:space="preserve"> to see the change</w:t>
@@ -238,6 +244,21 @@
         </w:numPr>
       </w:pPr>
       <w:r>
+        <w:t xml:space="preserve">Start with the location of the buoy you recently looked at off the coast of New York (location: </w:t>
+      </w:r>
+      <w:r>
+        <w:t>(40.251, -73.164)</w:t>
+      </w:r>
+    </w:p>
+    <w:p>
+      <w:pPr>
+        <w:pStyle w:val="ListParagraph"/>
+        <w:numPr>
+          <w:ilvl w:val="1"/>
+          <w:numId w:val="2"/>
+        </w:numPr>
+      </w:pPr>
+      <w:r>
         <w:t xml:space="preserve">Hint: use the </w:t>
       </w:r>
       <w:proofErr w:type="spellStart"/>
@@ -250,6 +271,15 @@
       <w:r>
         <w:t>() as discusses earlier</w:t>
       </w:r>
+    </w:p>
+    <w:p>
+      <w:pPr>
+        <w:pStyle w:val="ListParagraph"/>
+        <w:numPr>
+          <w:ilvl w:val="0"/>
+          <w:numId w:val="2"/>
+        </w:numPr>
+      </w:pPr>
     </w:p>
     <w:p/>
     <w:p>
@@ -1031,7 +1061,6 @@
   <w:style w:type="character" w:default="1" w:styleId="DefaultParagraphFont">
     <w:name w:val="Default Paragraph Font"/>
     <w:uiPriority w:val="1"/>
-    <w:semiHidden/>
     <w:unhideWhenUsed/>
   </w:style>
   <w:style w:type="table" w:default="1" w:styleId="TableNormal">

</xml_diff>